<commit_message>
finsih up lessons 1-4
</commit_message>
<xml_diff>
--- a/Harvard_NLP_Spring_2021_Syllabus.docx
+++ b/Harvard_NLP_Spring_2021_Syllabus.docx
@@ -2158,7 +2158,7 @@
       <w:tr>
         <w:tc>
           <w:tcPr>
-            <w:tcW w:w="1142" w:type="dxa"/>
+            <w:tcW w:w="1138" w:type="dxa"/>
           </w:tcPr>
           <w:p>
             <w:r>
@@ -2168,7 +2168,7 @@
         </w:tc>
         <w:tc>
           <w:tcPr>
-            <w:tcW w:w="1946" w:type="dxa"/>
+            <w:tcW w:w="1943" w:type="dxa"/>
           </w:tcPr>
           <w:p>
             <w:r>
@@ -2178,7 +2178,7 @@
         </w:tc>
         <w:tc>
           <w:tcPr>
-            <w:tcW w:w="1563" w:type="dxa"/>
+            <w:tcW w:w="1589" w:type="dxa"/>
           </w:tcPr>
           <w:p>
             <w:r>
@@ -2201,7 +2201,7 @@
         </w:tc>
         <w:tc>
           <w:tcPr>
-            <w:tcW w:w="3919" w:type="dxa"/>
+            <w:tcW w:w="3900" w:type="dxa"/>
           </w:tcPr>
           <w:p>
             <w:pPr>
@@ -2223,7 +2223,7 @@
       <w:tr>
         <w:tc>
           <w:tcPr>
-            <w:tcW w:w="1142" w:type="dxa"/>
+            <w:tcW w:w="1138" w:type="dxa"/>
           </w:tcPr>
           <w:p>
             <w:r>
@@ -2234,7 +2234,7 @@
         </w:tc>
         <w:tc>
           <w:tcPr>
-            <w:tcW w:w="1946" w:type="dxa"/>
+            <w:tcW w:w="1943" w:type="dxa"/>
           </w:tcPr>
           <w:p>
             <w:r>
@@ -2244,7 +2244,7 @@
         </w:tc>
         <w:tc>
           <w:tcPr>
-            <w:tcW w:w="1563" w:type="dxa"/>
+            <w:tcW w:w="1589" w:type="dxa"/>
           </w:tcPr>
           <w:p>
             <w:r>
@@ -2265,7 +2265,7 @@
         </w:tc>
         <w:tc>
           <w:tcPr>
-            <w:tcW w:w="3919" w:type="dxa"/>
+            <w:tcW w:w="3900" w:type="dxa"/>
           </w:tcPr>
           <w:p>
             <w:pPr>
@@ -2329,7 +2329,7 @@
       <w:tr>
         <w:tc>
           <w:tcPr>
-            <w:tcW w:w="1142" w:type="dxa"/>
+            <w:tcW w:w="1138" w:type="dxa"/>
           </w:tcPr>
           <w:p>
             <w:r>
@@ -2339,7 +2339,7 @@
         </w:tc>
         <w:tc>
           <w:tcPr>
-            <w:tcW w:w="1946" w:type="dxa"/>
+            <w:tcW w:w="1943" w:type="dxa"/>
           </w:tcPr>
           <w:p>
             <w:r>
@@ -2349,11 +2349,16 @@
         </w:tc>
         <w:tc>
           <w:tcPr>
-            <w:tcW w:w="1563" w:type="dxa"/>
-          </w:tcPr>
-          <w:p>
-            <w:r>
-              <w:t>String Manipulation</w:t>
+            <w:tcW w:w="1589" w:type="dxa"/>
+          </w:tcPr>
+          <w:p>
+            <w:proofErr w:type="spellStart"/>
+            <w:r>
+              <w:t>PreProcessing</w:t>
+            </w:r>
+            <w:proofErr w:type="spellEnd"/>
+            <w:r>
+              <w:t xml:space="preserve"> Steps for Text</w:t>
             </w:r>
           </w:p>
         </w:tc>
@@ -2383,7 +2388,7 @@
         </w:tc>
         <w:tc>
           <w:tcPr>
-            <w:tcW w:w="3919" w:type="dxa"/>
+            <w:tcW w:w="3900" w:type="dxa"/>
           </w:tcPr>
           <w:p>
             <w:pPr>
@@ -2397,7 +2402,7 @@
       <w:tr>
         <w:tc>
           <w:tcPr>
-            <w:tcW w:w="1142" w:type="dxa"/>
+            <w:tcW w:w="1138" w:type="dxa"/>
           </w:tcPr>
           <w:p>
             <w:r>
@@ -2407,22 +2412,7 @@
         </w:tc>
         <w:tc>
           <w:tcPr>
-            <w:tcW w:w="1946" w:type="dxa"/>
-          </w:tcPr>
-          <w:p>
-            <w:proofErr w:type="spellStart"/>
-            <w:r>
-              <w:t>PreProcessing</w:t>
-            </w:r>
-            <w:proofErr w:type="spellEnd"/>
-            <w:r>
-              <w:t xml:space="preserve"> Steps for Text</w:t>
-            </w:r>
-          </w:p>
-        </w:tc>
-        <w:tc>
-          <w:tcPr>
-            <w:tcW w:w="1563" w:type="dxa"/>
+            <w:tcW w:w="1943" w:type="dxa"/>
           </w:tcPr>
           <w:p>
             <w:r>
@@ -2432,20 +2422,30 @@
         </w:tc>
         <w:tc>
           <w:tcPr>
+            <w:tcW w:w="1589" w:type="dxa"/>
+          </w:tcPr>
+          <w:p>
+            <w:r>
+              <w:t>Associations &amp; Dendrograms</w:t>
+            </w:r>
+            <w:r>
+              <w:t>, word cloud</w:t>
+            </w:r>
+          </w:p>
+        </w:tc>
+        <w:tc>
+          <w:tcPr>
             <w:tcW w:w="1016" w:type="dxa"/>
           </w:tcPr>
           <w:p>
             <w:r>
-              <w:t xml:space="preserve">Chapter </w:t>
-            </w:r>
-            <w:r>
-              <w:t>2</w:t>
-            </w:r>
-          </w:p>
-        </w:tc>
-        <w:tc>
-          <w:tcPr>
-            <w:tcW w:w="3919" w:type="dxa"/>
+              <w:t>Chapter 2</w:t>
+            </w:r>
+          </w:p>
+        </w:tc>
+        <w:tc>
+          <w:tcPr>
+            <w:tcW w:w="3900" w:type="dxa"/>
           </w:tcPr>
           <w:p>
             <w:pPr>
@@ -2459,7 +2459,7 @@
       <w:tr>
         <w:tc>
           <w:tcPr>
-            <w:tcW w:w="1142" w:type="dxa"/>
+            <w:tcW w:w="1138" w:type="dxa"/>
           </w:tcPr>
           <w:p>
             <w:r>
@@ -2469,22 +2469,25 @@
         </w:tc>
         <w:tc>
           <w:tcPr>
-            <w:tcW w:w="1946" w:type="dxa"/>
-          </w:tcPr>
-          <w:p>
-            <w:r>
-              <w:t>Associations &amp; Dendrograms</w:t>
-            </w:r>
-          </w:p>
-        </w:tc>
-        <w:tc>
-          <w:tcPr>
-            <w:tcW w:w="1563" w:type="dxa"/>
+            <w:tcW w:w="1943" w:type="dxa"/>
           </w:tcPr>
           <w:p>
             <w:r>
               <w:t>Word Clouds</w:t>
             </w:r>
+            <w:r>
+              <w:t>2</w:t>
+            </w:r>
+          </w:p>
+        </w:tc>
+        <w:tc>
+          <w:tcPr>
+            <w:tcW w:w="1589" w:type="dxa"/>
+          </w:tcPr>
+          <w:p>
+            <w:r>
+              <w:t>More Visuals</w:t>
+            </w:r>
           </w:p>
         </w:tc>
         <w:tc>
@@ -2493,16 +2496,13 @@
           </w:tcPr>
           <w:p>
             <w:r>
-              <w:t xml:space="preserve">Chapter </w:t>
-            </w:r>
-            <w:r>
-              <w:t>3</w:t>
-            </w:r>
-          </w:p>
-        </w:tc>
-        <w:tc>
-          <w:tcPr>
-            <w:tcW w:w="3919" w:type="dxa"/>
+              <w:t>Chapter 3</w:t>
+            </w:r>
+          </w:p>
+        </w:tc>
+        <w:tc>
+          <w:tcPr>
+            <w:tcW w:w="3900" w:type="dxa"/>
           </w:tcPr>
           <w:p>
             <w:pPr>
@@ -2551,7 +2551,7 @@
       <w:tr>
         <w:tc>
           <w:tcPr>
-            <w:tcW w:w="1142" w:type="dxa"/>
+            <w:tcW w:w="1138" w:type="dxa"/>
           </w:tcPr>
           <w:p>
             <w:r>
@@ -2562,7 +2562,7 @@
         </w:tc>
         <w:tc>
           <w:tcPr>
-            <w:tcW w:w="1946" w:type="dxa"/>
+            <w:tcW w:w="1943" w:type="dxa"/>
           </w:tcPr>
           <w:p>
             <w:r>
@@ -2572,7 +2572,7 @@
         </w:tc>
         <w:tc>
           <w:tcPr>
-            <w:tcW w:w="1563" w:type="dxa"/>
+            <w:tcW w:w="1589" w:type="dxa"/>
           </w:tcPr>
           <w:p>
             <w:r>
@@ -2613,7 +2613,7 @@
         </w:tc>
         <w:tc>
           <w:tcPr>
-            <w:tcW w:w="3919" w:type="dxa"/>
+            <w:tcW w:w="3900" w:type="dxa"/>
           </w:tcPr>
           <w:p>
             <w:pPr>
@@ -2627,7 +2627,7 @@
       <w:tr>
         <w:tc>
           <w:tcPr>
-            <w:tcW w:w="1142" w:type="dxa"/>
+            <w:tcW w:w="1138" w:type="dxa"/>
           </w:tcPr>
           <w:p>
             <w:r>
@@ -2637,33 +2637,21 @@
         </w:tc>
         <w:tc>
           <w:tcPr>
-            <w:tcW w:w="1946" w:type="dxa"/>
-          </w:tcPr>
-          <w:p>
-            <w:r>
-              <w:t>G</w:t>
-            </w:r>
-            <w:r>
-              <w:t>gplot</w:t>
-            </w:r>
-            <w:r>
-              <w:t>2</w:t>
-            </w:r>
-          </w:p>
-        </w:tc>
-        <w:tc>
-          <w:tcPr>
-            <w:tcW w:w="1563" w:type="dxa"/>
-          </w:tcPr>
-          <w:p>
-            <w:r>
-              <w:t>g</w:t>
-            </w:r>
-            <w:r>
-              <w:t>gplot2</w:t>
-            </w:r>
-            <w:r>
-              <w:t xml:space="preserve"> &amp; other viz</w:t>
+            <w:tcW w:w="1943" w:type="dxa"/>
+          </w:tcPr>
+          <w:p>
+            <w:r>
+              <w:t>Ggplot2</w:t>
+            </w:r>
+          </w:p>
+        </w:tc>
+        <w:tc>
+          <w:tcPr>
+            <w:tcW w:w="1589" w:type="dxa"/>
+          </w:tcPr>
+          <w:p>
+            <w:r>
+              <w:t>ggplot2 &amp; other viz</w:t>
             </w:r>
           </w:p>
         </w:tc>
@@ -2693,7 +2681,7 @@
         </w:tc>
         <w:tc>
           <w:tcPr>
-            <w:tcW w:w="3919" w:type="dxa"/>
+            <w:tcW w:w="3900" w:type="dxa"/>
           </w:tcPr>
           <w:p>
             <w:pPr>
@@ -2725,7 +2713,7 @@
       <w:tr>
         <w:tc>
           <w:tcPr>
-            <w:tcW w:w="1142" w:type="dxa"/>
+            <w:tcW w:w="1138" w:type="dxa"/>
           </w:tcPr>
           <w:p>
             <w:r>
@@ -2735,7 +2723,7 @@
         </w:tc>
         <w:tc>
           <w:tcPr>
-            <w:tcW w:w="1946" w:type="dxa"/>
+            <w:tcW w:w="1943" w:type="dxa"/>
           </w:tcPr>
           <w:p>
             <w:proofErr w:type="spellStart"/>
@@ -2750,7 +2738,7 @@
         </w:tc>
         <w:tc>
           <w:tcPr>
-            <w:tcW w:w="1563" w:type="dxa"/>
+            <w:tcW w:w="1589" w:type="dxa"/>
           </w:tcPr>
           <w:p>
             <w:proofErr w:type="spellStart"/>
@@ -2775,7 +2763,7 @@
         </w:tc>
         <w:tc>
           <w:tcPr>
-            <w:tcW w:w="3919" w:type="dxa"/>
+            <w:tcW w:w="3900" w:type="dxa"/>
           </w:tcPr>
           <w:p>
             <w:pPr>
@@ -2791,7 +2779,7 @@
       <w:tr>
         <w:tc>
           <w:tcPr>
-            <w:tcW w:w="1142" w:type="dxa"/>
+            <w:tcW w:w="1138" w:type="dxa"/>
           </w:tcPr>
           <w:p>
             <w:r>
@@ -2801,7 +2789,7 @@
         </w:tc>
         <w:tc>
           <w:tcPr>
-            <w:tcW w:w="8444" w:type="dxa"/>
+            <w:tcW w:w="8448" w:type="dxa"/>
             <w:gridSpan w:val="4"/>
           </w:tcPr>
           <w:p>
@@ -2817,7 +2805,7 @@
       <w:tr>
         <w:tc>
           <w:tcPr>
-            <w:tcW w:w="1142" w:type="dxa"/>
+            <w:tcW w:w="1138" w:type="dxa"/>
           </w:tcPr>
           <w:p>
             <w:r>
@@ -2827,7 +2815,7 @@
         </w:tc>
         <w:tc>
           <w:tcPr>
-            <w:tcW w:w="1946" w:type="dxa"/>
+            <w:tcW w:w="1943" w:type="dxa"/>
           </w:tcPr>
           <w:p>
             <w:r>
@@ -2837,7 +2825,7 @@
         </w:tc>
         <w:tc>
           <w:tcPr>
-            <w:tcW w:w="1563" w:type="dxa"/>
+            <w:tcW w:w="1589" w:type="dxa"/>
           </w:tcPr>
           <w:p>
             <w:r>
@@ -2851,16 +2839,13 @@
           </w:tcPr>
           <w:p>
             <w:r>
-              <w:t xml:space="preserve">Chapter </w:t>
-            </w:r>
-            <w:r>
-              <w:t>5</w:t>
-            </w:r>
-          </w:p>
-        </w:tc>
-        <w:tc>
-          <w:tcPr>
-            <w:tcW w:w="3919" w:type="dxa"/>
+              <w:t>Chapter 5</w:t>
+            </w:r>
+          </w:p>
+        </w:tc>
+        <w:tc>
+          <w:tcPr>
+            <w:tcW w:w="3900" w:type="dxa"/>
           </w:tcPr>
           <w:p>
             <w:pPr>
@@ -2874,7 +2859,7 @@
       <w:tr>
         <w:tc>
           <w:tcPr>
-            <w:tcW w:w="1142" w:type="dxa"/>
+            <w:tcW w:w="1138" w:type="dxa"/>
           </w:tcPr>
           <w:p>
             <w:r>
@@ -2884,7 +2869,7 @@
         </w:tc>
         <w:tc>
           <w:tcPr>
-            <w:tcW w:w="1946" w:type="dxa"/>
+            <w:tcW w:w="1943" w:type="dxa"/>
           </w:tcPr>
           <w:p>
             <w:r>
@@ -2894,7 +2879,7 @@
         </w:tc>
         <w:tc>
           <w:tcPr>
-            <w:tcW w:w="1563" w:type="dxa"/>
+            <w:tcW w:w="1589" w:type="dxa"/>
           </w:tcPr>
           <w:p>
             <w:r>
@@ -2910,7 +2895,7 @@
         </w:tc>
         <w:tc>
           <w:tcPr>
-            <w:tcW w:w="3919" w:type="dxa"/>
+            <w:tcW w:w="3900" w:type="dxa"/>
           </w:tcPr>
           <w:p>
             <w:pPr>
@@ -2945,14 +2930,7 @@
                 <w:b/>
                 <w:sz w:val="22"/>
               </w:rPr>
-              <w:t xml:space="preserve"> </w:t>
-            </w:r>
-            <w:r>
-              <w:rPr>
-                <w:b/>
-                <w:sz w:val="22"/>
-              </w:rPr>
-              <w:t>Analysis, NER</w:t>
+              <w:t xml:space="preserve"> Analysis, NER</w:t>
             </w:r>
           </w:p>
         </w:tc>
@@ -2960,7 +2938,7 @@
       <w:tr>
         <w:tc>
           <w:tcPr>
-            <w:tcW w:w="1142" w:type="dxa"/>
+            <w:tcW w:w="1138" w:type="dxa"/>
           </w:tcPr>
           <w:p>
             <w:r>
@@ -2970,27 +2948,21 @@
         </w:tc>
         <w:tc>
           <w:tcPr>
-            <w:tcW w:w="1946" w:type="dxa"/>
-          </w:tcPr>
-          <w:p>
-            <w:r>
-              <w:t>Document</w:t>
-            </w:r>
-            <w:r>
-              <w:t xml:space="preserve"> Classification</w:t>
-            </w:r>
-          </w:p>
-        </w:tc>
-        <w:tc>
-          <w:tcPr>
-            <w:tcW w:w="1563" w:type="dxa"/>
-          </w:tcPr>
-          <w:p>
-            <w:r>
-              <w:t>Document</w:t>
-            </w:r>
-            <w:r>
-              <w:t xml:space="preserve"> Classification</w:t>
+            <w:tcW w:w="1943" w:type="dxa"/>
+          </w:tcPr>
+          <w:p>
+            <w:r>
+              <w:t>Document Classification</w:t>
+            </w:r>
+          </w:p>
+        </w:tc>
+        <w:tc>
+          <w:tcPr>
+            <w:tcW w:w="1589" w:type="dxa"/>
+          </w:tcPr>
+          <w:p>
+            <w:r>
+              <w:t>Document Classification</w:t>
             </w:r>
           </w:p>
         </w:tc>
@@ -3000,16 +2972,13 @@
           </w:tcPr>
           <w:p>
             <w:r>
-              <w:t xml:space="preserve">Chapter </w:t>
-            </w:r>
-            <w:r>
-              <w:t>6</w:t>
-            </w:r>
-          </w:p>
-        </w:tc>
-        <w:tc>
-          <w:tcPr>
-            <w:tcW w:w="3919" w:type="dxa"/>
+              <w:t>Chapter 6</w:t>
+            </w:r>
+          </w:p>
+        </w:tc>
+        <w:tc>
+          <w:tcPr>
+            <w:tcW w:w="3900" w:type="dxa"/>
           </w:tcPr>
           <w:p>
             <w:pPr>
@@ -3024,7 +2993,7 @@
       <w:tr>
         <w:tc>
           <w:tcPr>
-            <w:tcW w:w="1142" w:type="dxa"/>
+            <w:tcW w:w="1138" w:type="dxa"/>
           </w:tcPr>
           <w:p>
             <w:r>
@@ -3034,7 +3003,7 @@
         </w:tc>
         <w:tc>
           <w:tcPr>
-            <w:tcW w:w="1946" w:type="dxa"/>
+            <w:tcW w:w="1943" w:type="dxa"/>
           </w:tcPr>
           <w:p>
             <w:r>
@@ -3044,7 +3013,7 @@
         </w:tc>
         <w:tc>
           <w:tcPr>
-            <w:tcW w:w="1563" w:type="dxa"/>
+            <w:tcW w:w="1589" w:type="dxa"/>
           </w:tcPr>
           <w:p>
             <w:r>
@@ -3058,16 +3027,13 @@
           </w:tcPr>
           <w:p>
             <w:r>
-              <w:t xml:space="preserve">Chapter </w:t>
-            </w:r>
-            <w:r>
-              <w:t>7</w:t>
-            </w:r>
-          </w:p>
-        </w:tc>
-        <w:tc>
-          <w:tcPr>
-            <w:tcW w:w="3919" w:type="dxa"/>
+              <w:t>Chapter 7</w:t>
+            </w:r>
+          </w:p>
+        </w:tc>
+        <w:tc>
+          <w:tcPr>
+            <w:tcW w:w="3900" w:type="dxa"/>
           </w:tcPr>
           <w:p>
             <w:pPr>
@@ -3082,7 +3048,7 @@
       <w:tr>
         <w:tc>
           <w:tcPr>
-            <w:tcW w:w="1142" w:type="dxa"/>
+            <w:tcW w:w="1138" w:type="dxa"/>
           </w:tcPr>
           <w:p>
             <w:r>
@@ -3092,7 +3058,7 @@
         </w:tc>
         <w:tc>
           <w:tcPr>
-            <w:tcW w:w="1946" w:type="dxa"/>
+            <w:tcW w:w="1943" w:type="dxa"/>
           </w:tcPr>
           <w:p>
             <w:r>
@@ -3107,7 +3073,7 @@
         </w:tc>
         <w:tc>
           <w:tcPr>
-            <w:tcW w:w="1563" w:type="dxa"/>
+            <w:tcW w:w="1589" w:type="dxa"/>
           </w:tcPr>
           <w:p>
             <w:r>
@@ -3137,7 +3103,7 @@
         </w:tc>
         <w:tc>
           <w:tcPr>
-            <w:tcW w:w="3919" w:type="dxa"/>
+            <w:tcW w:w="3900" w:type="dxa"/>
           </w:tcPr>
           <w:p>
             <w:pPr>
@@ -3152,7 +3118,7 @@
       <w:tr>
         <w:tc>
           <w:tcPr>
-            <w:tcW w:w="1142" w:type="dxa"/>
+            <w:tcW w:w="1138" w:type="dxa"/>
           </w:tcPr>
           <w:p>
             <w:r>
@@ -3162,7 +3128,7 @@
         </w:tc>
         <w:tc>
           <w:tcPr>
-            <w:tcW w:w="1946" w:type="dxa"/>
+            <w:tcW w:w="1943" w:type="dxa"/>
           </w:tcPr>
           <w:p>
             <w:proofErr w:type="spellStart"/>
@@ -3174,7 +3140,7 @@
         </w:tc>
         <w:tc>
           <w:tcPr>
-            <w:tcW w:w="1563" w:type="dxa"/>
+            <w:tcW w:w="1589" w:type="dxa"/>
           </w:tcPr>
           <w:p>
             <w:proofErr w:type="spellStart"/>
@@ -3192,7 +3158,7 @@
         </w:tc>
         <w:tc>
           <w:tcPr>
-            <w:tcW w:w="3919" w:type="dxa"/>
+            <w:tcW w:w="3900" w:type="dxa"/>
           </w:tcPr>
           <w:p>
             <w:pPr>
@@ -3207,7 +3173,7 @@
       <w:tr>
         <w:tc>
           <w:tcPr>
-            <w:tcW w:w="1142" w:type="dxa"/>
+            <w:tcW w:w="1138" w:type="dxa"/>
           </w:tcPr>
           <w:p>
             <w:r>
@@ -3217,7 +3183,7 @@
         </w:tc>
         <w:tc>
           <w:tcPr>
-            <w:tcW w:w="4525" w:type="dxa"/>
+            <w:tcW w:w="4548" w:type="dxa"/>
             <w:gridSpan w:val="3"/>
           </w:tcPr>
           <w:p>
@@ -3228,10 +3194,7 @@
               </w:rPr>
             </w:pPr>
             <w:r>
-              <w:t xml:space="preserve">Ethics </w:t>
-            </w:r>
-            <w:r>
-              <w:t xml:space="preserve">Guest Speaker, </w:t>
+              <w:t xml:space="preserve">Ethics Guest Speaker, </w:t>
             </w:r>
             <w:r>
               <w:rPr>
@@ -3245,28 +3208,7 @@
                 <w:i/>
                 <w:sz w:val="22"/>
               </w:rPr>
-              <w:t xml:space="preserve"> or </w:t>
-            </w:r>
-            <w:r>
-              <w:rPr>
-                <w:i/>
-                <w:sz w:val="22"/>
-              </w:rPr>
-              <w:t>Creating an automate</w:t>
-            </w:r>
-            <w:r>
-              <w:rPr>
-                <w:i/>
-                <w:sz w:val="22"/>
-              </w:rPr>
-              <w:t>d</w:t>
-            </w:r>
-            <w:r>
-              <w:rPr>
-                <w:i/>
-                <w:sz w:val="22"/>
-              </w:rPr>
-              <w:t xml:space="preserve"> workflow from raw data to dashboard</w:t>
+              <w:t xml:space="preserve"> or Creating an automated workflow from raw data to dashboard</w:t>
             </w:r>
           </w:p>
           <w:p>
@@ -3286,14 +3228,7 @@
                 <w:i/>
                 <w:sz w:val="22"/>
               </w:rPr>
-              <w:t>Ben Taylor</w:t>
-            </w:r>
-            <w:r>
-              <w:rPr>
-                <w:i/>
-                <w:sz w:val="22"/>
-              </w:rPr>
-              <w:t xml:space="preserve">, Chief AI Evangelist; </w:t>
+              <w:t xml:space="preserve">Ben Taylor, Chief AI Evangelist; </w:t>
             </w:r>
             <w:proofErr w:type="spellStart"/>
             <w:r>
@@ -3339,7 +3274,7 @@
         </w:tc>
         <w:tc>
           <w:tcPr>
-            <w:tcW w:w="3919" w:type="dxa"/>
+            <w:tcW w:w="3900" w:type="dxa"/>
           </w:tcPr>
           <w:p>
             <w:pPr>
@@ -3353,14 +3288,7 @@
                 <w:b/>
                 <w:sz w:val="22"/>
               </w:rPr>
-              <w:t>5</w:t>
-            </w:r>
-            <w:r>
-              <w:rPr>
-                <w:b/>
-                <w:sz w:val="22"/>
-              </w:rPr>
-              <w:t>. CASE III Text Analysis &amp; Document Classification (graduate students only)</w:t>
+              <w:t>5. CASE III Text Analysis &amp; Document Classification (graduate students only)</w:t>
             </w:r>
           </w:p>
           <w:p>
@@ -3377,7 +3305,7 @@
       <w:tr>
         <w:tc>
           <w:tcPr>
-            <w:tcW w:w="1142" w:type="dxa"/>
+            <w:tcW w:w="1138" w:type="dxa"/>
           </w:tcPr>
           <w:p>
             <w:r>
@@ -3387,7 +3315,7 @@
         </w:tc>
         <w:tc>
           <w:tcPr>
-            <w:tcW w:w="4525" w:type="dxa"/>
+            <w:tcW w:w="4548" w:type="dxa"/>
             <w:gridSpan w:val="3"/>
           </w:tcPr>
           <w:p>
@@ -3401,7 +3329,7 @@
         </w:tc>
         <w:tc>
           <w:tcPr>
-            <w:tcW w:w="3919" w:type="dxa"/>
+            <w:tcW w:w="3900" w:type="dxa"/>
           </w:tcPr>
           <w:p>
             <w:pPr>
@@ -3415,14 +3343,7 @@
                 <w:b/>
                 <w:bCs/>
               </w:rPr>
-              <w:t>6</w:t>
-            </w:r>
-            <w:r>
-              <w:rPr>
-                <w:b/>
-                <w:bCs/>
-              </w:rPr>
-              <w:t xml:space="preserve">. </w:t>
+              <w:t xml:space="preserve">6. </w:t>
             </w:r>
             <w:r>
               <w:rPr>

</xml_diff>

<commit_message>
final commit spring 2021
</commit_message>
<xml_diff>
--- a/Harvard_NLP_Spring_2021_Syllabus.docx
+++ b/Harvard_NLP_Spring_2021_Syllabus.docx
@@ -1304,15 +1304,7 @@
         <w:t>Class participation is not free credit.  If students do not contribute, they will not receive class participation credit.</w:t>
       </w:r>
       <w:r>
-        <w:t xml:space="preserve">  Remote, asynchronous students are expected to contribute to the forum, by asking questions, posting relevant articles or answering </w:t>
-      </w:r>
-      <w:proofErr w:type="gramStart"/>
-      <w:r>
-        <w:t>others</w:t>
-      </w:r>
-      <w:proofErr w:type="gramEnd"/>
-      <w:r>
-        <w:t xml:space="preserve"> questions.</w:t>
+        <w:t xml:space="preserve">  Remote, asynchronous students are expected to contribute to the forum, by asking questions, posting relevant articles or answering others questions.</w:t>
       </w:r>
     </w:p>
     <w:p>
@@ -1367,11 +1359,7 @@
         <w:t>5</w:t>
       </w:r>
       <w:r>
-        <w:t xml:space="preserve">% of final </w:t>
-      </w:r>
-      <w:proofErr w:type="gramStart"/>
-      <w:r>
-        <w:t>grade</w:t>
+        <w:t>% of final grade</w:t>
       </w:r>
       <w:r>
         <w:t xml:space="preserve"> </w:t>
@@ -1380,14 +1368,7 @@
         <w:rPr>
           <w:b/>
         </w:rPr>
-        <w:t xml:space="preserve"> –</w:t>
-      </w:r>
-      <w:proofErr w:type="gramEnd"/>
-      <w:r>
-        <w:rPr>
-          <w:b/>
-        </w:rPr>
-        <w:t xml:space="preserve"> Fan Engagement NBA Tweets</w:t>
+        <w:t xml:space="preserve"> – Fan Engagement NBA Tweets</w:t>
       </w:r>
     </w:p>
     <w:p>
@@ -1685,7 +1666,6 @@
       <w:r>
         <w:t xml:space="preserve">inal grade will be determined by the quality and completeness of a </w:t>
       </w:r>
-      <w:proofErr w:type="gramStart"/>
       <w:r>
         <w:t>900 to 12</w:t>
       </w:r>
@@ -1693,11 +1673,7 @@
         <w:t>0</w:t>
       </w:r>
       <w:r>
-        <w:t>0 word</w:t>
-      </w:r>
-      <w:proofErr w:type="gramEnd"/>
-      <w:r>
-        <w:t xml:space="preserve"> </w:t>
+        <w:t xml:space="preserve">0 word </w:t>
       </w:r>
       <w:r>
         <w:rPr>
@@ -1917,15 +1893,7 @@
         </w:numPr>
       </w:pPr>
       <w:r>
-        <w:t xml:space="preserve">R script, markdown or notebook supporting for importing, processing, applying methods and creating any visuals described in the </w:t>
-      </w:r>
-      <w:proofErr w:type="gramStart"/>
-      <w:r>
-        <w:t>500-1000 word</w:t>
-      </w:r>
-      <w:proofErr w:type="gramEnd"/>
-      <w:r>
-        <w:t xml:space="preserve"> document.</w:t>
+        <w:t>R script, markdown or notebook supporting for importing, processing, applying methods and creating any visuals described in the 500-1000 word document.</w:t>
       </w:r>
     </w:p>
     <w:p>
@@ -1964,15 +1932,7 @@
         </w:numPr>
       </w:pPr>
       <w:r>
-        <w:t xml:space="preserve">R script, markdown or notebook supporting for importing, processing, applying methods and creating any visuals described in the </w:t>
-      </w:r>
-      <w:proofErr w:type="gramStart"/>
-      <w:r>
-        <w:t>500-1000 word</w:t>
-      </w:r>
-      <w:proofErr w:type="gramEnd"/>
-      <w:r>
-        <w:t xml:space="preserve"> document.</w:t>
+        <w:t>R script, markdown or notebook supporting for importing, processing, applying methods and creating any visuals described in the 500-1000 word document.</w:t>
       </w:r>
     </w:p>
     <w:p>
@@ -3320,7 +3280,13 @@
           </w:tcPr>
           <w:p>
             <w:r>
-              <w:t>May 14 (Fri)</w:t>
+              <w:t>May 1</w:t>
+            </w:r>
+            <w:r>
+              <w:t>0</w:t>
+            </w:r>
+            <w:r>
+              <w:t xml:space="preserve"> (Fri)</w:t>
             </w:r>
           </w:p>
         </w:tc>

</xml_diff>